<commit_message>
Update Student 3 document
</commit_message>
<xml_diff>
--- a/reports/Student #3/D02/D02 - Requirements - Student #3.docx
+++ b/reports/Student #3/D02/D02 - Requirements - Student #3.docx
@@ -1686,7 +1686,13 @@
         </w:sdtPr>
         <w:sdtContent>
           <w:r>
-            <w:t xml:space="preserve">    </w:t>
+            <w:t xml:space="preserve"> </w:t>
+          </w:r>
+          <w:r>
+            <w:t>X</w:t>
+          </w:r>
+          <w:r>
+            <w:t xml:space="preserve">  </w:t>
           </w:r>
         </w:sdtContent>
       </w:sdt>
@@ -7491,8 +7497,10 @@
     <w:rsid w:val="00635F6F"/>
     <w:rsid w:val="006A34BD"/>
     <w:rsid w:val="006C5606"/>
+    <w:rsid w:val="0073738C"/>
     <w:rsid w:val="007826C3"/>
     <w:rsid w:val="00865BDE"/>
+    <w:rsid w:val="008910C3"/>
     <w:rsid w:val="008B1087"/>
     <w:rsid w:val="008D6165"/>
     <w:rsid w:val="00953D97"/>

</xml_diff>